<commit_message>
Se mejora el manual y se agrega archivo con registros para facilitar el funcionamiento.
</commit_message>
<xml_diff>
--- a/Readme.docx
+++ b/Readme.docx
@@ -7,7 +7,7 @@
         <w:pStyle w:val="Title"/>
         <w:rPr>
           <w:rStyle w:val="BookTitle"/>
-          <w:b w:val="0"/>
+          <w:b/>
           <w:bCs w:val="0"/>
           <w:i w:val="0"/>
           <w:iCs w:val="0"/>
@@ -17,7 +17,7 @@
       <w:r>
         <w:rPr>
           <w:rStyle w:val="BookTitle"/>
-          <w:b w:val="0"/>
+          <w:b/>
           <w:bCs w:val="0"/>
           <w:i w:val="0"/>
           <w:iCs w:val="0"/>
@@ -29,7 +29,7 @@
       <w:r>
         <w:rPr>
           <w:rStyle w:val="BookTitle"/>
-          <w:b w:val="0"/>
+          <w:b/>
           <w:bCs w:val="0"/>
           <w:i w:val="0"/>
           <w:iCs w:val="0"/>
@@ -45,35 +45,50 @@
         <w:spacing w:after="0" w:line="247" w:lineRule="auto"/>
         <w:jc w:val="both"/>
       </w:pPr>
-      <w:r>
-        <w:t>La prueba se realizó utilizando lo siguiente:</w:t>
-      </w:r>
     </w:p>
     <w:p>
       <w:pPr>
         <w:overflowPunct w:val="0"/>
         <w:spacing w:after="0" w:line="247" w:lineRule="auto"/>
         <w:jc w:val="both"/>
-        <w:rPr>
-          <w:b/>
-        </w:rPr>
-      </w:pPr>
+      </w:pPr>
+      <w:r>
+        <w:t>La prueba se realizó utilizando lo siguiente:</w:t>
+      </w:r>
     </w:p>
     <w:p>
       <w:pPr>
         <w:overflowPunct w:val="0"/>
         <w:spacing w:after="0" w:line="247" w:lineRule="auto"/>
         <w:jc w:val="both"/>
-      </w:pPr>
-      <w:r>
         <w:rPr>
           <w:b/>
         </w:rPr>
+      </w:pPr>
+    </w:p>
+    <w:p>
+      <w:pPr>
+        <w:overflowPunct w:val="0"/>
+        <w:spacing w:after="0" w:line="247" w:lineRule="auto"/>
+        <w:jc w:val="both"/>
+      </w:pPr>
+      <w:r>
+        <w:rPr>
+          <w:b/>
+        </w:rPr>
         <w:t>Base de Datos:</w:t>
       </w:r>
       <w:r>
         <w:t xml:space="preserve"> MYSQL</w:t>
       </w:r>
+      <w:r>
+        <w:t xml:space="preserve"> o </w:t>
+      </w:r>
+      <w:proofErr w:type="spellStart"/>
+      <w:r>
+        <w:t>MariaDB</w:t>
+      </w:r>
+      <w:proofErr w:type="spellEnd"/>
     </w:p>
     <w:p>
       <w:pPr>
@@ -282,6 +297,25 @@
       <w:proofErr w:type="spellEnd"/>
       <w:r>
         <w:t>)</w:t>
+      </w:r>
+      <w:r>
+        <w:t xml:space="preserve"> o </w:t>
+      </w:r>
+      <w:proofErr w:type="spellStart"/>
+      <w:r>
+        <w:t>Tomcat</w:t>
+      </w:r>
+      <w:proofErr w:type="spellEnd"/>
+      <w:r>
+        <w:t xml:space="preserve"> </w:t>
+      </w:r>
+      <w:proofErr w:type="gramStart"/>
+      <w:r>
+        <w:t>( con</w:t>
+      </w:r>
+      <w:proofErr w:type="gramEnd"/>
+      <w:r>
+        <w:t xml:space="preserve"> el WAR)</w:t>
       </w:r>
     </w:p>
     <w:p>
@@ -478,6 +512,234 @@
         <w:pStyle w:val="Heading1"/>
       </w:pPr>
       <w:r>
+        <w:t>Cargue de Base de Datos</w:t>
+      </w:r>
+    </w:p>
+    <w:p>
+      <w:r>
+        <w:t xml:space="preserve">Ejecutar los siguientes archivos sobre base de datos </w:t>
+      </w:r>
+      <w:proofErr w:type="spellStart"/>
+      <w:r>
+        <w:t>My</w:t>
+      </w:r>
+      <w:r>
+        <w:t>SQL</w:t>
+      </w:r>
+      <w:proofErr w:type="spellEnd"/>
+      <w:r>
+        <w:t xml:space="preserve"> o </w:t>
+      </w:r>
+      <w:proofErr w:type="spellStart"/>
+      <w:r>
+        <w:t>MariaDB</w:t>
+      </w:r>
+      <w:proofErr w:type="spellEnd"/>
+      <w:r>
+        <w:t>:</w:t>
+      </w:r>
+    </w:p>
+    <w:p>
+      <w:pPr>
+        <w:pStyle w:val="ListParagraph"/>
+        <w:numPr>
+          <w:ilvl w:val="0"/>
+          <w:numId w:val="3"/>
+        </w:numPr>
+      </w:pPr>
+      <w:r>
+        <w:t>\</w:t>
+      </w:r>
+      <w:proofErr w:type="spellStart"/>
+      <w:r>
+        <w:t>Database</w:t>
+      </w:r>
+      <w:proofErr w:type="spellEnd"/>
+      <w:r>
+        <w:t>\</w:t>
+      </w:r>
+      <w:proofErr w:type="spellStart"/>
+      <w:r>
+        <w:t>DDL.sql</w:t>
+      </w:r>
+      <w:proofErr w:type="spellEnd"/>
+    </w:p>
+    <w:p>
+      <w:pPr>
+        <w:pStyle w:val="ListParagraph"/>
+        <w:numPr>
+          <w:ilvl w:val="0"/>
+          <w:numId w:val="3"/>
+        </w:numPr>
+      </w:pPr>
+      <w:r>
+        <w:t>\</w:t>
+      </w:r>
+      <w:proofErr w:type="spellStart"/>
+      <w:r>
+        <w:t>Database</w:t>
+      </w:r>
+      <w:proofErr w:type="spellEnd"/>
+      <w:r>
+        <w:t>\</w:t>
+      </w:r>
+      <w:proofErr w:type="spellStart"/>
+      <w:r>
+        <w:t>DML.sql</w:t>
+      </w:r>
+      <w:proofErr w:type="spellEnd"/>
+    </w:p>
+    <w:p>
+      <w:pPr>
+        <w:pStyle w:val="Heading1"/>
+      </w:pPr>
+      <w:r>
+        <w:t>Ejecución del WAR.</w:t>
+      </w:r>
+    </w:p>
+    <w:p>
+      <w:r>
+        <w:t>El WAR contiene un servidor de aplicaciones embebido. Para ejecutarlo simplemente se ejecuta la siguiente línea:</w:t>
+      </w:r>
+    </w:p>
+    <w:tbl>
+      <w:tblPr>
+        <w:tblStyle w:val="TableGrid"/>
+        <w:tblW w:w="0" w:type="auto"/>
+        <w:tblLook w:val="04A0" w:firstRow="1" w:lastRow="0" w:firstColumn="1" w:lastColumn="0" w:noHBand="0" w:noVBand="1"/>
+      </w:tblPr>
+      <w:tblGrid>
+        <w:gridCol w:w="10790"/>
+      </w:tblGrid>
+      <w:tr>
+        <w:tc>
+          <w:tcPr>
+            <w:tcW w:w="10790" w:type="dxa"/>
+            <w:shd w:val="clear" w:color="auto" w:fill="D9D9D9" w:themeFill="background1" w:themeFillShade="D9"/>
+          </w:tcPr>
+          <w:p>
+            <w:proofErr w:type="spellStart"/>
+            <w:r>
+              <w:t>jar</w:t>
+            </w:r>
+            <w:proofErr w:type="spellEnd"/>
+            <w:r>
+              <w:t xml:space="preserve"> –</w:t>
+            </w:r>
+            <w:proofErr w:type="spellStart"/>
+            <w:r>
+              <w:t>jar</w:t>
+            </w:r>
+            <w:proofErr w:type="spellEnd"/>
+            <w:r>
+              <w:t xml:space="preserve"> </w:t>
+            </w:r>
+            <w:r>
+              <w:t>CocinaApp-0.0.1-SNAPSHOT.war</w:t>
+            </w:r>
+          </w:p>
+        </w:tc>
+      </w:tr>
+    </w:tbl>
+    <w:p>
+      <w:r>
+        <w:t xml:space="preserve">El archivo se encuentra en la carpeta </w:t>
+      </w:r>
+      <w:r>
+        <w:rPr>
+          <w:b/>
+        </w:rPr>
+        <w:t>\</w:t>
+      </w:r>
+      <w:proofErr w:type="spellStart"/>
+      <w:r>
+        <w:rPr>
+          <w:b/>
+        </w:rPr>
+        <w:t>Install</w:t>
+      </w:r>
+      <w:proofErr w:type="spellEnd"/>
+      <w:r>
+        <w:rPr>
+          <w:b/>
+        </w:rPr>
+        <w:t>\CocinaApp-0.0.1-SNAPSHOT.war</w:t>
+      </w:r>
+    </w:p>
+    <w:p>
+      <w:r>
+        <w:t xml:space="preserve">O se carga dentro de un </w:t>
+      </w:r>
+      <w:proofErr w:type="spellStart"/>
+      <w:r>
+        <w:t>Tomcat</w:t>
+      </w:r>
+      <w:proofErr w:type="spellEnd"/>
+      <w:r>
+        <w:t xml:space="preserve"> de manera normal</w:t>
+      </w:r>
+    </w:p>
+    <w:p>
+      <w:r>
+        <w:t>Nota: El WAR tiene configurado el usuario ‘</w:t>
+      </w:r>
+      <w:proofErr w:type="spellStart"/>
+      <w:r>
+        <w:t>root</w:t>
+      </w:r>
+      <w:proofErr w:type="spellEnd"/>
+      <w:r>
+        <w:t xml:space="preserve">’ y </w:t>
+      </w:r>
+      <w:proofErr w:type="spellStart"/>
+      <w:r>
+        <w:t>password</w:t>
+      </w:r>
+      <w:proofErr w:type="spellEnd"/>
+      <w:r>
+        <w:t xml:space="preserve"> ‘</w:t>
+      </w:r>
+      <w:proofErr w:type="spellStart"/>
+      <w:r>
+        <w:t>root</w:t>
+      </w:r>
+      <w:proofErr w:type="spellEnd"/>
+      <w:r>
+        <w:t>’</w:t>
+      </w:r>
+      <w:r>
+        <w:t xml:space="preserve"> en el archivo </w:t>
+      </w:r>
+    </w:p>
+    <w:p>
+      <w:r>
+        <w:lastRenderedPageBreak/>
+        <w:t>\WEB-INF\</w:t>
+      </w:r>
+      <w:proofErr w:type="spellStart"/>
+      <w:r>
+        <w:t>classes</w:t>
+      </w:r>
+      <w:proofErr w:type="spellEnd"/>
+      <w:r>
+        <w:t>\</w:t>
+      </w:r>
+      <w:proofErr w:type="spellStart"/>
+      <w:r>
+        <w:t>application.properties</w:t>
+      </w:r>
+      <w:proofErr w:type="spellEnd"/>
+    </w:p>
+    <w:p>
+      <w:r>
+        <w:t>Que se encuentra dentro del WAR.</w:t>
+      </w:r>
+    </w:p>
+    <w:p>
+      <w:pPr>
+        <w:pStyle w:val="Heading1"/>
+      </w:pPr>
+      <w:r>
         <w:t xml:space="preserve">Cargue del proyecto en Spring </w:t>
       </w:r>
       <w:proofErr w:type="spellStart"/>
@@ -502,6 +764,10 @@
     </w:p>
     <w:p>
       <w:r>
+        <w:rPr>
+          <w:noProof/>
+          <w:lang w:eastAsia="es-CO"/>
+        </w:rPr>
         <w:drawing>
           <wp:inline distT="0" distB="0" distL="0" distR="0" wp14:anchorId="5F13654E" wp14:editId="24BBA4E0">
             <wp:extent cx="1857634" cy="2200582"/>
@@ -542,7 +808,10 @@
     <w:p/>
     <w:p>
       <w:r>
-        <w:lastRenderedPageBreak/>
+        <w:rPr>
+          <w:noProof/>
+          <w:lang w:eastAsia="es-CO"/>
+        </w:rPr>
         <w:drawing>
           <wp:inline distT="0" distB="0" distL="0" distR="0" wp14:anchorId="65305675" wp14:editId="716160A7">
             <wp:extent cx="1952898" cy="1781424"/>
@@ -582,6 +851,10 @@
     </w:p>
     <w:p>
       <w:r>
+        <w:rPr>
+          <w:noProof/>
+          <w:lang w:eastAsia="es-CO"/>
+        </w:rPr>
         <w:drawing>
           <wp:inline distT="0" distB="0" distL="0" distR="0" wp14:anchorId="35E432B2" wp14:editId="2AE3755A">
             <wp:extent cx="4906060" cy="1495634"/>
@@ -665,6 +938,11 @@
     </w:p>
     <w:p>
       <w:r>
+        <w:rPr>
+          <w:noProof/>
+          <w:lang w:eastAsia="es-CO"/>
+        </w:rPr>
+        <w:lastRenderedPageBreak/>
         <w:drawing>
           <wp:inline distT="0" distB="0" distL="0" distR="0" wp14:anchorId="504EA1B8" wp14:editId="526FBA4D">
             <wp:extent cx="6849431" cy="3686689"/>
@@ -712,6 +990,10 @@
     </w:p>
     <w:p>
       <w:r>
+        <w:rPr>
+          <w:noProof/>
+          <w:lang w:eastAsia="es-CO"/>
+        </w:rPr>
         <w:drawing>
           <wp:inline distT="0" distB="0" distL="0" distR="0" wp14:anchorId="3DE55C08" wp14:editId="2AD695A9">
             <wp:extent cx="2886478" cy="1019317"/>
@@ -751,6 +1033,10 @@
     </w:p>
     <w:p>
       <w:r>
+        <w:rPr>
+          <w:noProof/>
+          <w:lang w:eastAsia="es-CO"/>
+        </w:rPr>
         <w:lastRenderedPageBreak/>
         <w:drawing>
           <wp:inline distT="0" distB="0" distL="0" distR="0" wp14:anchorId="6A8F6B3D" wp14:editId="0C2CFD40">
@@ -812,6 +1098,10 @@
     </w:p>
     <w:p>
       <w:r>
+        <w:rPr>
+          <w:noProof/>
+          <w:lang w:eastAsia="es-CO"/>
+        </w:rPr>
         <w:drawing>
           <wp:inline distT="0" distB="0" distL="0" distR="0" wp14:anchorId="11D76602" wp14:editId="54D41EB1">
             <wp:extent cx="6858000" cy="3141980"/>
@@ -851,6 +1141,10 @@
     </w:p>
     <w:p>
       <w:r>
+        <w:rPr>
+          <w:noProof/>
+          <w:lang w:eastAsia="es-CO"/>
+        </w:rPr>
         <w:lastRenderedPageBreak/>
         <w:drawing>
           <wp:inline distT="0" distB="0" distL="0" distR="0" wp14:anchorId="4A760F06" wp14:editId="4B08E9D3">
@@ -892,6 +1186,10 @@
     <w:p/>
     <w:p>
       <w:r>
+        <w:rPr>
+          <w:noProof/>
+          <w:lang w:eastAsia="es-CO"/>
+        </w:rPr>
         <w:lastRenderedPageBreak/>
         <w:drawing>
           <wp:inline distT="0" distB="0" distL="0" distR="0" wp14:anchorId="7A28F2FD" wp14:editId="462A8F05">
@@ -930,22 +1228,36 @@
         </w:drawing>
       </w:r>
     </w:p>
-    <w:p/>
-    <w:p>
-      <w:r>
-        <w:t>En un navegador se coloca la URL</w:t>
-      </w:r>
-      <w:proofErr w:type="gramStart"/>
-      <w:r>
-        <w:t>:locahost:8080</w:t>
-      </w:r>
-      <w:proofErr w:type="gramEnd"/>
-      <w:r>
-        <w:t>/cocina</w:t>
-      </w:r>
-    </w:p>
-    <w:p>
-      <w:r>
+    <w:p>
+      <w:pPr>
+        <w:pStyle w:val="Heading1"/>
+      </w:pPr>
+      <w:r>
+        <w:t>Navegación de la aplicación</w:t>
+      </w:r>
+    </w:p>
+    <w:p>
+      <w:r>
+        <w:t>En un navegador se coloca la URL:</w:t>
+      </w:r>
+      <w:r>
+        <w:t xml:space="preserve"> http://</w:t>
+      </w:r>
+      <w:r>
+        <w:t>locahost:8080/cocina</w:t>
+      </w:r>
+    </w:p>
+    <w:p>
+      <w:bookmarkStart w:id="1" w:name="_GoBack"/>
+      <w:bookmarkEnd w:id="1"/>
+    </w:p>
+    <w:p>
+      <w:r>
+        <w:rPr>
+          <w:noProof/>
+          <w:lang w:eastAsia="es-CO"/>
+        </w:rPr>
+        <w:lastRenderedPageBreak/>
         <w:drawing>
           <wp:inline distT="0" distB="0" distL="0" distR="0" wp14:anchorId="4C7CAAB2" wp14:editId="7538D0B2">
             <wp:extent cx="2734057" cy="3877216"/>
@@ -988,12 +1300,15 @@
         <w:pStyle w:val="Heading2"/>
       </w:pPr>
       <w:r>
-        <w:lastRenderedPageBreak/>
         <w:t>Creación de Facturas</w:t>
       </w:r>
     </w:p>
     <w:p>
       <w:r>
+        <w:rPr>
+          <w:noProof/>
+          <w:lang w:eastAsia="es-CO"/>
+        </w:rPr>
         <w:drawing>
           <wp:inline distT="0" distB="0" distL="0" distR="0" wp14:anchorId="75CA3305" wp14:editId="0AA72826">
             <wp:extent cx="2715004" cy="2848373"/>
@@ -1047,6 +1362,10 @@
     </w:p>
     <w:p>
       <w:r>
+        <w:rPr>
+          <w:noProof/>
+          <w:lang w:eastAsia="es-CO"/>
+        </w:rPr>
         <w:drawing>
           <wp:inline distT="0" distB="0" distL="0" distR="0" wp14:anchorId="72DAB4AD" wp14:editId="18A80D0C">
             <wp:extent cx="1381318" cy="905001"/>
@@ -1105,6 +1424,11 @@
     </w:p>
     <w:p>
       <w:r>
+        <w:rPr>
+          <w:noProof/>
+          <w:lang w:eastAsia="es-CO"/>
+        </w:rPr>
+        <w:lastRenderedPageBreak/>
         <w:drawing>
           <wp:inline distT="0" distB="0" distL="0" distR="0" wp14:anchorId="14DF50FF" wp14:editId="2F1698E4">
             <wp:extent cx="4963218" cy="3820058"/>
@@ -1155,8 +1479,6 @@
           </wp:inline>
         </w:drawing>
       </w:r>
-      <w:bookmarkStart w:id="1" w:name="_GoBack"/>
-      <w:bookmarkEnd w:id="1"/>
     </w:p>
     <w:sectPr>
       <w:pgSz w:w="12240" w:h="15840"/>
@@ -1400,11 +1722,103 @@
       </w:pPr>
     </w:lvl>
   </w:abstractNum>
+  <w:abstractNum w:abstractNumId="2" w15:restartNumberingAfterBreak="0">
+    <w:nsid w:val="555033CA"/>
+    <w:multiLevelType w:val="hybridMultilevel"/>
+    <w:tmpl w:val="46825848"/>
+    <w:lvl w:ilvl="0" w:tplc="240A000F">
+      <w:start w:val="1"/>
+      <w:numFmt w:val="decimal"/>
+      <w:lvlText w:val="%1."/>
+      <w:lvlJc w:val="left"/>
+      <w:pPr>
+        <w:ind w:left="720" w:hanging="360"/>
+      </w:pPr>
+      <w:rPr>
+        <w:rFonts w:hint="default"/>
+      </w:rPr>
+    </w:lvl>
+    <w:lvl w:ilvl="1" w:tplc="240A0019" w:tentative="1">
+      <w:start w:val="1"/>
+      <w:numFmt w:val="lowerLetter"/>
+      <w:lvlText w:val="%2."/>
+      <w:lvlJc w:val="left"/>
+      <w:pPr>
+        <w:ind w:left="1440" w:hanging="360"/>
+      </w:pPr>
+    </w:lvl>
+    <w:lvl w:ilvl="2" w:tplc="240A001B" w:tentative="1">
+      <w:start w:val="1"/>
+      <w:numFmt w:val="lowerRoman"/>
+      <w:lvlText w:val="%3."/>
+      <w:lvlJc w:val="right"/>
+      <w:pPr>
+        <w:ind w:left="2160" w:hanging="180"/>
+      </w:pPr>
+    </w:lvl>
+    <w:lvl w:ilvl="3" w:tplc="240A000F" w:tentative="1">
+      <w:start w:val="1"/>
+      <w:numFmt w:val="decimal"/>
+      <w:lvlText w:val="%4."/>
+      <w:lvlJc w:val="left"/>
+      <w:pPr>
+        <w:ind w:left="2880" w:hanging="360"/>
+      </w:pPr>
+    </w:lvl>
+    <w:lvl w:ilvl="4" w:tplc="240A0019" w:tentative="1">
+      <w:start w:val="1"/>
+      <w:numFmt w:val="lowerLetter"/>
+      <w:lvlText w:val="%5."/>
+      <w:lvlJc w:val="left"/>
+      <w:pPr>
+        <w:ind w:left="3600" w:hanging="360"/>
+      </w:pPr>
+    </w:lvl>
+    <w:lvl w:ilvl="5" w:tplc="240A001B" w:tentative="1">
+      <w:start w:val="1"/>
+      <w:numFmt w:val="lowerRoman"/>
+      <w:lvlText w:val="%6."/>
+      <w:lvlJc w:val="right"/>
+      <w:pPr>
+        <w:ind w:left="4320" w:hanging="180"/>
+      </w:pPr>
+    </w:lvl>
+    <w:lvl w:ilvl="6" w:tplc="240A000F" w:tentative="1">
+      <w:start w:val="1"/>
+      <w:numFmt w:val="decimal"/>
+      <w:lvlText w:val="%7."/>
+      <w:lvlJc w:val="left"/>
+      <w:pPr>
+        <w:ind w:left="5040" w:hanging="360"/>
+      </w:pPr>
+    </w:lvl>
+    <w:lvl w:ilvl="7" w:tplc="240A0019" w:tentative="1">
+      <w:start w:val="1"/>
+      <w:numFmt w:val="lowerLetter"/>
+      <w:lvlText w:val="%8."/>
+      <w:lvlJc w:val="left"/>
+      <w:pPr>
+        <w:ind w:left="5760" w:hanging="360"/>
+      </w:pPr>
+    </w:lvl>
+    <w:lvl w:ilvl="8" w:tplc="240A001B" w:tentative="1">
+      <w:start w:val="1"/>
+      <w:numFmt w:val="lowerRoman"/>
+      <w:lvlText w:val="%9."/>
+      <w:lvlJc w:val="right"/>
+      <w:pPr>
+        <w:ind w:left="6480" w:hanging="180"/>
+      </w:pPr>
+    </w:lvl>
+  </w:abstractNum>
   <w:num w:numId="1">
     <w:abstractNumId w:val="0"/>
   </w:num>
   <w:num w:numId="2">
     <w:abstractNumId w:val="1"/>
+  </w:num>
+  <w:num w:numId="3">
+    <w:abstractNumId w:val="2"/>
   </w:num>
 </w:numbering>
 </file>
@@ -1913,17 +2327,19 @@
     <w:link w:val="TitleChar"/>
     <w:uiPriority w:val="10"/>
     <w:qFormat/>
-    <w:rsid w:val="001453BE"/>
+    <w:rsid w:val="00512AE9"/>
     <w:pPr>
       <w:spacing w:after="120" w:line="240" w:lineRule="auto"/>
       <w:contextualSpacing/>
     </w:pPr>
     <w:rPr>
       <w:rFonts w:asciiTheme="majorHAnsi" w:eastAsiaTheme="majorEastAsia" w:hAnsiTheme="majorHAnsi" w:cstheme="majorBidi"/>
+      <w:b/>
       <w:spacing w:val="-10"/>
       <w:kern w:val="28"/>
       <w:sz w:val="56"/>
       <w:szCs w:val="56"/>
+      <w:u w:val="single"/>
     </w:rPr>
   </w:style>
   <w:style w:type="character" w:customStyle="1" w:styleId="TitleChar">
@@ -1931,13 +2347,15 @@
     <w:basedOn w:val="DefaultParagraphFont"/>
     <w:link w:val="Title"/>
     <w:uiPriority w:val="10"/>
-    <w:rsid w:val="001453BE"/>
+    <w:rsid w:val="00512AE9"/>
     <w:rPr>
       <w:rFonts w:asciiTheme="majorHAnsi" w:eastAsiaTheme="majorEastAsia" w:hAnsiTheme="majorHAnsi" w:cstheme="majorBidi"/>
+      <w:b/>
       <w:spacing w:val="-10"/>
       <w:kern w:val="28"/>
       <w:sz w:val="56"/>
       <w:szCs w:val="56"/>
+      <w:u w:val="single"/>
     </w:rPr>
   </w:style>
   <w:style w:type="paragraph" w:styleId="Subtitle">
@@ -1995,6 +2413,36 @@
       <w:b/>
       <w:sz w:val="26"/>
       <w:szCs w:val="26"/>
+    </w:rPr>
+  </w:style>
+  <w:style w:type="table" w:styleId="TableGrid">
+    <w:name w:val="Table Grid"/>
+    <w:basedOn w:val="TableNormal"/>
+    <w:uiPriority w:val="39"/>
+    <w:rsid w:val="00512AE9"/>
+    <w:pPr>
+      <w:spacing w:after="0" w:line="240" w:lineRule="auto"/>
+    </w:pPr>
+    <w:tblPr>
+      <w:tblBorders>
+        <w:top w:val="single" w:sz="4" w:space="0" w:color="auto"/>
+        <w:left w:val="single" w:sz="4" w:space="0" w:color="auto"/>
+        <w:bottom w:val="single" w:sz="4" w:space="0" w:color="auto"/>
+        <w:right w:val="single" w:sz="4" w:space="0" w:color="auto"/>
+        <w:insideH w:val="single" w:sz="4" w:space="0" w:color="auto"/>
+        <w:insideV w:val="single" w:sz="4" w:space="0" w:color="auto"/>
+      </w:tblBorders>
+    </w:tblPr>
+  </w:style>
+  <w:style w:type="character" w:styleId="Hyperlink">
+    <w:name w:val="Hyperlink"/>
+    <w:basedOn w:val="DefaultParagraphFont"/>
+    <w:uiPriority w:val="99"/>
+    <w:unhideWhenUsed/>
+    <w:rsid w:val="00512AE9"/>
+    <w:rPr>
+      <w:color w:val="5F5F5F" w:themeColor="hyperlink"/>
+      <w:u w:val="single"/>
     </w:rPr>
   </w:style>
 </w:styles>

</xml_diff>